<commit_message>
Add reports (system architecture & conclusions)
</commit_message>
<xml_diff>
--- a/sprawozdania/PAI_etap1_studium_wyk.docx
+++ b/sprawozdania/PAI_etap1_studium_wyk.docx
@@ -108,10 +108,10 @@
         <w:t>Izabela Pabich</w:t>
       </w:r>
       <w:r>
-        <w:t>, nr albumu 2</w:t>
-      </w:r>
-      <w:r>
-        <w:t>XXXXX</w:t>
+        <w:t xml:space="preserve">, nr albumu </w:t>
+      </w:r>
+      <w:r>
+        <w:t>220088</w:t>
       </w:r>
     </w:p>
     <w:p>
@@ -123,10 +123,10 @@
         <w:t>Wojciech Pełka</w:t>
       </w:r>
       <w:r>
-        <w:t>, nr albumu 2</w:t>
-      </w:r>
-      <w:r>
-        <w:t>XXXXX</w:t>
+        <w:t xml:space="preserve">, nr albumu </w:t>
+      </w:r>
+      <w:r>
+        <w:t>220090</w:t>
       </w:r>
     </w:p>
     <w:p>
@@ -141,6 +141,14 @@
         <w:rPr>
           <w:lang w:val="pl-PL"/>
         </w:rPr>
+        <w:sectPr>
+          <w:type w:val="continuous"/>
+          <w:pgSz w:w="11905" w:h="16837"/>
+          <w:pgMar w:top="1417" w:right="1417" w:bottom="1417" w:left="1417" w:header="720" w:footer="720" w:gutter="0"/>
+          <w:paperSrc w:first="7" w:other="7"/>
+          <w:cols w:space="708"/>
+          <w:docGrid w:linePitch="299"/>
+        </w:sectPr>
       </w:pPr>
     </w:p>
     <w:p>
@@ -149,6 +157,7 @@
         <w:ind w:left="360"/>
       </w:pPr>
       <w:r>
+        <w:lastRenderedPageBreak/>
         <w:t>Wstęp</w:t>
       </w:r>
     </w:p>
@@ -735,17 +744,26 @@
           <w:rFonts w:ascii="Consolas" w:hAnsi="Consolas"/>
           <w:sz w:val="14"/>
           <w:szCs w:val="12"/>
-          <w:lang w:val="en-GB"/>
-        </w:rPr>
-      </w:pPr>
-      <w:r>
-        <w:rPr>
-          <w:rFonts w:ascii="Consolas" w:hAnsi="Consolas"/>
-          <w:sz w:val="14"/>
-          <w:szCs w:val="12"/>
-          <w:lang w:val="en-GB"/>
-        </w:rPr>
-        <w:t xml:space="preserve">            }</w:t>
+          <w:lang w:val="pl-PL"/>
+        </w:rPr>
+      </w:pPr>
+      <w:r>
+        <w:rPr>
+          <w:rFonts w:ascii="Consolas" w:hAnsi="Consolas"/>
+          <w:sz w:val="14"/>
+          <w:szCs w:val="12"/>
+          <w:lang w:val="en-GB"/>
+        </w:rPr>
+        <w:t xml:space="preserve">            </w:t>
+      </w:r>
+      <w:r>
+        <w:rPr>
+          <w:rFonts w:ascii="Consolas" w:hAnsi="Consolas"/>
+          <w:sz w:val="14"/>
+          <w:szCs w:val="12"/>
+          <w:lang w:val="pl-PL"/>
+        </w:rPr>
+        <w:t>}</w:t>
       </w:r>
     </w:p>
     <w:p>
@@ -761,7 +779,7 @@
           <w:rFonts w:ascii="Consolas" w:hAnsi="Consolas"/>
           <w:sz w:val="14"/>
           <w:szCs w:val="12"/>
-          <w:lang w:val="en-GB"/>
+          <w:lang w:val="pl-PL"/>
         </w:rPr>
       </w:pPr>
     </w:p>
@@ -778,17 +796,37 @@
           <w:rFonts w:ascii="Consolas" w:hAnsi="Consolas"/>
           <w:sz w:val="14"/>
           <w:szCs w:val="12"/>
-          <w:lang w:val="en-GB"/>
-        </w:rPr>
-      </w:pPr>
-      <w:r>
-        <w:rPr>
-          <w:rFonts w:ascii="Consolas" w:hAnsi="Consolas"/>
-          <w:sz w:val="14"/>
-          <w:szCs w:val="12"/>
-          <w:lang w:val="en-GB"/>
-        </w:rPr>
-        <w:t xml:space="preserve">            return result;</w:t>
+          <w:lang w:val="pl-PL"/>
+        </w:rPr>
+      </w:pPr>
+      <w:r>
+        <w:rPr>
+          <w:rFonts w:ascii="Consolas" w:hAnsi="Consolas"/>
+          <w:sz w:val="14"/>
+          <w:szCs w:val="12"/>
+          <w:lang w:val="pl-PL"/>
+        </w:rPr>
+        <w:t xml:space="preserve">            return </w:t>
+      </w:r>
+      <w:proofErr w:type="spellStart"/>
+      <w:r>
+        <w:rPr>
+          <w:rFonts w:ascii="Consolas" w:hAnsi="Consolas"/>
+          <w:sz w:val="14"/>
+          <w:szCs w:val="12"/>
+          <w:lang w:val="pl-PL"/>
+        </w:rPr>
+        <w:t>result</w:t>
+      </w:r>
+      <w:proofErr w:type="spellEnd"/>
+      <w:r>
+        <w:rPr>
+          <w:rFonts w:ascii="Consolas" w:hAnsi="Consolas"/>
+          <w:sz w:val="14"/>
+          <w:szCs w:val="12"/>
+          <w:lang w:val="pl-PL"/>
+        </w:rPr>
+        <w:t>;</w:t>
       </w:r>
     </w:p>
     <w:p>
@@ -804,15 +842,15 @@
           <w:rFonts w:ascii="Consolas" w:hAnsi="Consolas"/>
           <w:sz w:val="14"/>
           <w:szCs w:val="12"/>
-          <w:lang w:val="en-GB"/>
-        </w:rPr>
-      </w:pPr>
-      <w:r>
-        <w:rPr>
-          <w:rFonts w:ascii="Consolas" w:hAnsi="Consolas"/>
-          <w:sz w:val="14"/>
-          <w:szCs w:val="12"/>
-          <w:lang w:val="en-GB"/>
+          <w:lang w:val="pl-PL"/>
+        </w:rPr>
+      </w:pPr>
+      <w:r>
+        <w:rPr>
+          <w:rFonts w:ascii="Consolas" w:hAnsi="Consolas"/>
+          <w:sz w:val="14"/>
+          <w:szCs w:val="12"/>
+          <w:lang w:val="pl-PL"/>
         </w:rPr>
         <w:t xml:space="preserve">        }</w:t>
       </w:r>
@@ -959,7 +997,6 @@
         <w:rPr>
           <w:lang w:val="pl-PL"/>
         </w:rPr>
-        <w:lastRenderedPageBreak/>
         <w:t xml:space="preserve">Poniżej została zaprezentowana metoda kontrolera, która wyświetla </w:t>
       </w:r>
       <w:proofErr w:type="spellStart"/>
@@ -1150,7 +1187,6 @@
       </w:pPr>
     </w:p>
     <w:sectPr>
-      <w:type w:val="continuous"/>
       <w:pgSz w:w="11905" w:h="16837"/>
       <w:pgMar w:top="1417" w:right="1417" w:bottom="1417" w:left="1417" w:header="720" w:footer="720" w:gutter="0"/>
       <w:paperSrc w:first="7" w:other="7"/>
@@ -1159,10 +1195,6 @@
     </w:sectPr>
   </w:body>
 </w:document>
-</file>
-
-<file path=word/numbering.xml><?xml version="1.0" encoding="utf-8"?>
-<w:numbering xmlns:ve="http://schemas.openxmlformats.org/markup-compatibility/2006" xmlns:o="urn:schemas-microsoft-com:office:office" xmlns:r="http://schemas.openxmlformats.org/officeDocument/2006/relationships" xmlns:m="http://schemas.openxmlformats.org/officeDocument/2006/math" xmlns:v="urn:schemas-microsoft-com:vml" xmlns:wp="http://schemas.openxmlformats.org/drawingml/2006/wordprocessingDrawing" xmlns:w10="urn:schemas-microsoft-com:office:word" xmlns:w="http://schemas.openxmlformats.org/wordprocessingml/2006/main" xmlns:wne="http://schemas.microsoft.com/office/word/2006/wordml"/>
 </file>
 
 <file path=word/styles.xml><?xml version="1.0" encoding="utf-8"?>
@@ -1355,6 +1387,7 @@
   <w:style w:type="character" w:default="1" w:styleId="Domylnaczcionkaakapitu">
     <w:name w:val="Default Paragraph Font"/>
     <w:uiPriority w:val="1"/>
+    <w:semiHidden/>
     <w:unhideWhenUsed/>
   </w:style>
   <w:style w:type="table" w:default="1" w:styleId="Standardowy">

</xml_diff>